<commit_message>
Log And NPC Update
NPC makes new opens and saves plus log
</commit_message>
<xml_diff>
--- a/Chin, Daniel/Log.docx
+++ b/Chin, Daniel/Log.docx
@@ -105,8 +105,6 @@
             <w:r>
               <w:t>Currently the Visual Basic Language is still a little bit foreign to me making it difficult to build much code to create/edit and files. Still a little hazy on creating files and integrating the program with the main program</w:t>
             </w:r>
-            <w:bookmarkStart w:id="0" w:name="_GoBack"/>
-            <w:bookmarkEnd w:id="0"/>
           </w:p>
         </w:tc>
       </w:tr>
@@ -115,13 +113,39 @@
           <w:tcPr>
             <w:tcW w:w="1271" w:type="dxa"/>
           </w:tcPr>
-          <w:p/>
+          <w:p>
+            <w:r>
+              <w:t>2/6/15</w:t>
+            </w:r>
+          </w:p>
         </w:tc>
         <w:tc>
           <w:tcPr>
             <w:tcW w:w="7745" w:type="dxa"/>
           </w:tcPr>
-          <w:p/>
+          <w:p>
+            <w:r>
+              <w:t xml:space="preserve">The Due date for the Mud editor is in about 3 days and only now my progress has begun to speed up. As of today the NPC editor is functioning at a rudimentary level based on Daniel </w:t>
+            </w:r>
+            <w:proofErr w:type="spellStart"/>
+            <w:r>
+              <w:t>Selmes</w:t>
+            </w:r>
+            <w:proofErr w:type="spellEnd"/>
+            <w:r>
+              <w:t xml:space="preserve"> item editor in terms of reading and saving. Reflecting on my contributions to the group it is fair to say that I have been neglecting my tasks for far too long and relying on </w:t>
+            </w:r>
+            <w:proofErr w:type="spellStart"/>
+            <w:r>
+              <w:t>Selmes</w:t>
+            </w:r>
+            <w:proofErr w:type="spellEnd"/>
+            <w:r>
+              <w:t xml:space="preserve"> example and work. The best I can do now is to ensure that I have all the group modules ready for compiling.</w:t>
+            </w:r>
+            <w:bookmarkStart w:id="0" w:name="_GoBack"/>
+            <w:bookmarkEnd w:id="0"/>
+          </w:p>
         </w:tc>
       </w:tr>
     </w:tbl>
@@ -601,6 +625,7 @@
       <w:spacing w:after="0" w:line="240" w:lineRule="auto"/>
     </w:pPr>
     <w:tblPr>
+      <w:tblInd w:w="0" w:type="dxa"/>
       <w:tblBorders>
         <w:top w:val="single" w:sz="4" w:space="0" w:color="auto"/>
         <w:left w:val="single" w:sz="4" w:space="0" w:color="auto"/>
@@ -609,6 +634,12 @@
         <w:insideH w:val="single" w:sz="4" w:space="0" w:color="auto"/>
         <w:insideV w:val="single" w:sz="4" w:space="0" w:color="auto"/>
       </w:tblBorders>
+      <w:tblCellMar>
+        <w:top w:w="0" w:type="dxa"/>
+        <w:left w:w="108" w:type="dxa"/>
+        <w:bottom w:w="0" w:type="dxa"/>
+        <w:right w:w="108" w:type="dxa"/>
+      </w:tblCellMar>
     </w:tblPr>
   </w:style>
 </w:styles>

</xml_diff>